<commit_message>
Informe de Avance N° 5 (15/5/2013)
</commit_message>
<xml_diff>
--- a/Informes de avance/Informe_de_ Avance_05.docx
+++ b/Informes de avance/Informe_de_ Avance_05.docx
@@ -38,12 +38,6 @@
         <w:gridCol w:w="4341"/>
       </w:tblGrid>
       <w:tr>
-        <w:tblPrEx>
-          <w:tblCellMar>
-            <w:top w:w="0" w:type="dxa"/>
-            <w:bottom w:w="0" w:type="dxa"/>
-          </w:tblCellMar>
-        </w:tblPrEx>
         <w:trPr>
           <w:trHeight w:val="20"/>
         </w:trPr>
@@ -99,12 +93,6 @@
         </w:tc>
       </w:tr>
       <w:tr>
-        <w:tblPrEx>
-          <w:tblCellMar>
-            <w:top w:w="0" w:type="dxa"/>
-            <w:bottom w:w="0" w:type="dxa"/>
-          </w:tblCellMar>
-        </w:tblPrEx>
         <w:trPr>
           <w:cantSplit/>
           <w:trHeight w:val="407"/>
@@ -135,234 +123,136 @@
           </w:p>
           <w:p>
             <w:pPr>
-              <w:pStyle w:val="NormalWeb"/>
+              <w:pStyle w:val="Tabletext"/>
               <w:numPr>
-                <w:ilvl w:val="0"/>
-                <w:numId w:val="2"/>
+                <w:ilvl w:val="1"/>
+                <w:numId w:val="1"/>
               </w:numPr>
               <w:jc w:val="both"/>
               <w:rPr>
                 <w:rFonts w:ascii="Arial" w:hAnsi="Arial" w:cs="Arial"/>
-                <w:sz w:val="20"/>
-                <w:szCs w:val="20"/>
-              </w:rPr>
-            </w:pPr>
-            <w:r>
-              <w:rPr>
-                <w:rFonts w:ascii="Arial" w:hAnsi="Arial" w:cs="Arial"/>
-                <w:sz w:val="20"/>
-                <w:szCs w:val="20"/>
-              </w:rPr>
-              <w:t>Objetivo del Trabajo</w:t>
-            </w:r>
-          </w:p>
-          <w:p>
-            <w:pPr>
-              <w:pStyle w:val="NormalWeb"/>
+              </w:rPr>
+            </w:pPr>
+            <w:r>
+              <w:rPr>
+                <w:rFonts w:ascii="Arial" w:hAnsi="Arial" w:cs="Arial"/>
+              </w:rPr>
+              <w:t>Análisis de Factibilidad</w:t>
+            </w:r>
+          </w:p>
+          <w:p>
+            <w:pPr>
+              <w:pStyle w:val="Tabletext"/>
               <w:numPr>
-                <w:ilvl w:val="0"/>
-                <w:numId w:val="2"/>
+                <w:ilvl w:val="1"/>
+                <w:numId w:val="1"/>
               </w:numPr>
               <w:jc w:val="both"/>
               <w:rPr>
                 <w:rFonts w:ascii="Arial" w:hAnsi="Arial" w:cs="Arial"/>
-                <w:sz w:val="20"/>
-                <w:szCs w:val="20"/>
-              </w:rPr>
-            </w:pPr>
-            <w:r>
-              <w:rPr>
-                <w:rFonts w:ascii="Arial" w:hAnsi="Arial" w:cs="Arial"/>
-                <w:sz w:val="20"/>
-                <w:szCs w:val="20"/>
-              </w:rPr>
-              <w:t>Resumen Ejecutivo</w:t>
-            </w:r>
-          </w:p>
-          <w:p>
-            <w:pPr>
-              <w:pStyle w:val="NormalWeb"/>
+              </w:rPr>
+            </w:pPr>
+            <w:r>
+              <w:rPr>
+                <w:rFonts w:ascii="Arial" w:hAnsi="Arial" w:cs="Arial"/>
+              </w:rPr>
+              <w:t>Plan de Riesgos</w:t>
+            </w:r>
+          </w:p>
+          <w:p>
+            <w:pPr>
+              <w:pStyle w:val="Tabletext"/>
               <w:numPr>
-                <w:ilvl w:val="0"/>
-                <w:numId w:val="2"/>
+                <w:ilvl w:val="1"/>
+                <w:numId w:val="1"/>
               </w:numPr>
               <w:jc w:val="both"/>
               <w:rPr>
                 <w:rFonts w:ascii="Arial" w:hAnsi="Arial" w:cs="Arial"/>
-                <w:sz w:val="20"/>
-                <w:szCs w:val="20"/>
-              </w:rPr>
-            </w:pPr>
-            <w:r>
-              <w:rPr>
-                <w:rFonts w:ascii="Arial" w:hAnsi="Arial" w:cs="Arial"/>
-                <w:sz w:val="20"/>
-                <w:szCs w:val="20"/>
-              </w:rPr>
-              <w:t>Objetivo del Proyecto</w:t>
-            </w:r>
-          </w:p>
-          <w:p>
-            <w:pPr>
-              <w:pStyle w:val="NormalWeb"/>
+              </w:rPr>
+            </w:pPr>
+            <w:r>
+              <w:rPr>
+                <w:rFonts w:ascii="Arial" w:hAnsi="Arial" w:cs="Arial"/>
+              </w:rPr>
+              <w:t>WBS</w:t>
+            </w:r>
+          </w:p>
+          <w:p>
+            <w:pPr>
+              <w:pStyle w:val="Tabletext"/>
               <w:numPr>
-                <w:ilvl w:val="0"/>
-                <w:numId w:val="2"/>
+                <w:ilvl w:val="1"/>
+                <w:numId w:val="1"/>
               </w:numPr>
               <w:jc w:val="both"/>
               <w:rPr>
                 <w:rFonts w:ascii="Arial" w:hAnsi="Arial" w:cs="Arial"/>
-                <w:sz w:val="20"/>
-                <w:szCs w:val="20"/>
-              </w:rPr>
-            </w:pPr>
-            <w:r>
-              <w:rPr>
-                <w:rFonts w:ascii="Arial" w:hAnsi="Arial" w:cs="Arial"/>
-                <w:sz w:val="20"/>
-                <w:szCs w:val="20"/>
-              </w:rPr>
-              <w:t>Vista general del Proyecto</w:t>
-            </w:r>
-          </w:p>
-          <w:p>
-            <w:pPr>
-              <w:pStyle w:val="NormalWeb"/>
+              </w:rPr>
+            </w:pPr>
+            <w:r>
+              <w:rPr>
+                <w:rFonts w:ascii="Arial" w:hAnsi="Arial" w:cs="Arial"/>
+              </w:rPr>
+              <w:t>Roles y Responsabilidades (NUEVA VERSION)</w:t>
+            </w:r>
+          </w:p>
+          <w:p>
+            <w:pPr>
+              <w:pStyle w:val="Tabletext"/>
               <w:numPr>
-                <w:ilvl w:val="0"/>
-                <w:numId w:val="2"/>
+                <w:ilvl w:val="1"/>
+                <w:numId w:val="1"/>
               </w:numPr>
               <w:jc w:val="both"/>
               <w:rPr>
                 <w:rFonts w:ascii="Arial" w:hAnsi="Arial" w:cs="Arial"/>
-                <w:sz w:val="20"/>
-                <w:szCs w:val="20"/>
-              </w:rPr>
-            </w:pPr>
-            <w:r>
-              <w:rPr>
-                <w:rFonts w:ascii="Arial" w:hAnsi="Arial" w:cs="Arial"/>
-                <w:sz w:val="20"/>
-                <w:szCs w:val="20"/>
-              </w:rPr>
-              <w:t>Alcances y Límites</w:t>
-            </w:r>
-          </w:p>
-          <w:p>
-            <w:pPr>
-              <w:pStyle w:val="NormalWeb"/>
-              <w:numPr>
-                <w:ilvl w:val="0"/>
-                <w:numId w:val="2"/>
-              </w:numPr>
-              <w:jc w:val="both"/>
-              <w:rPr>
-                <w:rFonts w:ascii="Arial" w:hAnsi="Arial" w:cs="Arial"/>
-                <w:sz w:val="20"/>
-                <w:szCs w:val="20"/>
-              </w:rPr>
-            </w:pPr>
-            <w:r>
-              <w:rPr>
-                <w:rFonts w:ascii="Arial" w:hAnsi="Arial" w:cs="Arial"/>
-                <w:sz w:val="20"/>
-                <w:szCs w:val="20"/>
-              </w:rPr>
-              <w:t>Plataformas</w:t>
-            </w:r>
-          </w:p>
-          <w:p>
-            <w:pPr>
-              <w:pStyle w:val="NormalWeb"/>
-              <w:numPr>
-                <w:ilvl w:val="0"/>
-                <w:numId w:val="2"/>
-              </w:numPr>
-              <w:jc w:val="both"/>
-              <w:rPr>
-                <w:rFonts w:ascii="Arial" w:hAnsi="Arial" w:cs="Arial"/>
-                <w:sz w:val="20"/>
-                <w:szCs w:val="20"/>
-              </w:rPr>
-            </w:pPr>
-            <w:r>
-              <w:rPr>
-                <w:rFonts w:ascii="Arial" w:hAnsi="Arial" w:cs="Arial"/>
-                <w:sz w:val="20"/>
-                <w:szCs w:val="20"/>
-              </w:rPr>
-              <w:t>Organización general del Proyecto</w:t>
-            </w:r>
-          </w:p>
-          <w:p>
-            <w:pPr>
-              <w:pStyle w:val="NormalWeb"/>
-              <w:numPr>
-                <w:ilvl w:val="0"/>
-                <w:numId w:val="2"/>
-              </w:numPr>
-              <w:jc w:val="both"/>
-              <w:rPr>
-                <w:rFonts w:ascii="Arial" w:hAnsi="Arial" w:cs="Arial"/>
-                <w:sz w:val="20"/>
-                <w:szCs w:val="20"/>
-              </w:rPr>
-            </w:pPr>
-            <w:r>
-              <w:rPr>
-                <w:rFonts w:ascii="Arial" w:hAnsi="Arial" w:cs="Arial"/>
-                <w:sz w:val="20"/>
-                <w:szCs w:val="20"/>
-              </w:rPr>
-              <w:t>Roles y Responsabilidades del Proyecto</w:t>
-            </w:r>
-          </w:p>
-          <w:p>
-            <w:pPr>
-              <w:pStyle w:val="NormalWeb"/>
-              <w:numPr>
-                <w:ilvl w:val="0"/>
-                <w:numId w:val="2"/>
-              </w:numPr>
-              <w:jc w:val="both"/>
-              <w:rPr>
-                <w:rFonts w:ascii="Arial" w:hAnsi="Arial" w:cs="Arial"/>
-                <w:sz w:val="20"/>
-                <w:szCs w:val="20"/>
-              </w:rPr>
-            </w:pPr>
-            <w:r>
-              <w:rPr>
-                <w:rFonts w:ascii="Arial" w:hAnsi="Arial" w:cs="Arial"/>
-                <w:sz w:val="20"/>
-                <w:szCs w:val="20"/>
-              </w:rPr>
-              <w:t>Organización general del Proyecto</w:t>
-            </w:r>
-          </w:p>
-          <w:p>
-            <w:pPr>
-              <w:pStyle w:val="NormalWeb"/>
-              <w:numPr>
-                <w:ilvl w:val="0"/>
-                <w:numId w:val="2"/>
-              </w:numPr>
-              <w:jc w:val="both"/>
-              <w:rPr>
-                <w:rFonts w:ascii="Arial" w:hAnsi="Arial" w:cs="Arial"/>
-                <w:sz w:val="20"/>
-                <w:szCs w:val="20"/>
-              </w:rPr>
-            </w:pPr>
-            <w:r>
-              <w:rPr>
-                <w:rFonts w:ascii="Arial" w:hAnsi="Arial" w:cs="Arial"/>
-                <w:sz w:val="20"/>
-                <w:szCs w:val="20"/>
-              </w:rPr>
-              <w:t>WBS</w:t>
-            </w:r>
-          </w:p>
+              </w:rPr>
+            </w:pPr>
+            <w:r>
+              <w:rPr>
+                <w:rFonts w:ascii="Arial" w:hAnsi="Arial" w:cs="Arial"/>
+              </w:rPr>
+              <w:t>OEP</w:t>
+            </w:r>
+          </w:p>
+          <w:p>
+            <w:pPr>
+              <w:rPr>
+                <w:rFonts w:ascii="Arial" w:hAnsi="Arial" w:cs="Arial"/>
+              </w:rPr>
+            </w:pPr>
+            <w:r>
+              <w:rPr>
+                <w:rFonts w:ascii="Arial" w:hAnsi="Arial" w:cs="Arial"/>
+              </w:rPr>
+              <w:t>Plan de Comunicaciones</w:t>
+            </w:r>
+            <w:r>
+              <w:rPr>
+                <w:rFonts w:ascii="Arial" w:hAnsi="Arial" w:cs="Arial"/>
+                <w:b/>
+                <w:color w:val="FFFFFF"/>
+              </w:rPr>
+              <w:t xml:space="preserve"> </w:t>
+            </w:r>
+            <w:r>
+              <w:rPr>
+                <w:rFonts w:ascii="Arial" w:hAnsi="Arial" w:cs="Arial"/>
+                <w:b/>
+                <w:color w:val="FFFFFF"/>
+              </w:rPr>
+              <w:t>Pendiente</w:t>
+            </w:r>
+          </w:p>
+        </w:tc>
+        <w:tc>
+          <w:tcPr>
+            <w:tcW w:w="4341" w:type="dxa"/>
+            <w:tcBorders>
+              <w:bottom w:val="single" w:sz="6" w:space="0" w:color="auto"/>
+            </w:tcBorders>
+          </w:tcPr>
           <w:p>
             <w:pPr>
               <w:pStyle w:val="Tabletext"/>
@@ -379,39 +269,99 @@
               <w:rPr>
                 <w:rFonts w:ascii="Arial" w:hAnsi="Arial" w:cs="Arial"/>
               </w:rPr>
-              <w:t>Documento de Requerimientos Funcionale</w:t>
-            </w:r>
-            <w:r>
-              <w:rPr>
-                <w:rFonts w:ascii="Arial" w:hAnsi="Arial" w:cs="Arial"/>
-              </w:rPr>
-              <w:t>s</w:t>
-            </w:r>
-            <w:r>
-              <w:rPr>
-                <w:rFonts w:ascii="Arial" w:hAnsi="Arial" w:cs="Arial"/>
-              </w:rPr>
-              <w:t xml:space="preserve"> y de Software</w:t>
-            </w:r>
-            <w:r>
-              <w:rPr>
-                <w:rFonts w:ascii="Arial" w:hAnsi="Arial" w:cs="Arial"/>
-              </w:rPr>
-              <w:t xml:space="preserve"> </w:t>
-            </w:r>
-            <w:r>
-              <w:rPr>
-                <w:rFonts w:ascii="Arial" w:hAnsi="Arial" w:cs="Arial"/>
-              </w:rPr>
-              <w:t>Estructuración</w:t>
-            </w:r>
-            <w:r>
-              <w:rPr>
-                <w:rFonts w:ascii="Arial" w:hAnsi="Arial" w:cs="Arial"/>
-              </w:rPr>
-              <w:t xml:space="preserve"> del Proyecto</w:t>
-            </w:r>
-          </w:p>
+              <w:t>Planificación general del Proyecto</w:t>
+            </w:r>
+          </w:p>
+          <w:p>
+            <w:pPr>
+              <w:pStyle w:val="Tabletext"/>
+              <w:numPr>
+                <w:ilvl w:val="1"/>
+                <w:numId w:val="1"/>
+              </w:numPr>
+              <w:jc w:val="both"/>
+              <w:rPr>
+                <w:rFonts w:ascii="Arial" w:hAnsi="Arial" w:cs="Arial"/>
+              </w:rPr>
+            </w:pPr>
+            <w:r>
+              <w:rPr>
+                <w:rFonts w:ascii="Arial" w:hAnsi="Arial" w:cs="Arial"/>
+              </w:rPr>
+              <w:t>Definición de Actividades y Entregables</w:t>
+            </w:r>
+          </w:p>
+        </w:tc>
+      </w:tr>
+      <w:tr>
+        <w:trPr>
+          <w:cantSplit/>
+          <w:trHeight w:val="20"/>
+        </w:trPr>
+        <w:tc>
+          <w:tcPr>
+            <w:tcW w:w="4448" w:type="dxa"/>
+            <w:vMerge/>
+          </w:tcPr>
+          <w:p>
+            <w:pPr>
+              <w:rPr>
+                <w:color w:val="C0C0C0"/>
+              </w:rPr>
+            </w:pPr>
+          </w:p>
+        </w:tc>
+        <w:tc>
+          <w:tcPr>
+            <w:tcW w:w="4341" w:type="dxa"/>
+            <w:shd w:val="clear" w:color="auto" w:fill="A6A6A6"/>
+          </w:tcPr>
+          <w:p>
+            <w:pPr>
+              <w:spacing w:before="40" w:after="40" w:line="288" w:lineRule="auto"/>
+              <w:jc w:val="center"/>
+              <w:rPr>
+                <w:rFonts w:ascii="Verdana" w:hAnsi="Verdana"/>
+                <w:color w:val="FFFFFF"/>
+                <w:lang w:val="es-MX"/>
+              </w:rPr>
+            </w:pPr>
+            <w:r>
+              <w:rPr>
+                <w:rFonts w:ascii="Verdana" w:hAnsi="Verdana"/>
+                <w:color w:val="FFFFFF"/>
+                <w:lang w:val="es-MX"/>
+              </w:rPr>
+              <w:t>En Proceso</w:t>
+            </w:r>
+          </w:p>
+        </w:tc>
+      </w:tr>
+      <w:tr>
+        <w:trPr>
+          <w:cantSplit/>
+          <w:trHeight w:val="20"/>
+        </w:trPr>
+        <w:tc>
+          <w:tcPr>
+            <w:tcW w:w="4448" w:type="dxa"/>
+            <w:vMerge/>
+          </w:tcPr>
+          <w:p>
+            <w:pPr>
+              <w:rPr>
+                <w:color w:val="C0C0C0"/>
+              </w:rPr>
+            </w:pPr>
+          </w:p>
+        </w:tc>
+        <w:tc>
+          <w:tcPr>
+            <w:tcW w:w="4341" w:type="dxa"/>
+            <w:tcBorders>
+              <w:bottom w:val="single" w:sz="6" w:space="0" w:color="auto"/>
+            </w:tcBorders>
+          </w:tcPr>
           <w:p>
             <w:pPr>
               <w:pStyle w:val="Tabletext"/>
@@ -428,32 +378,15 @@
               <w:rPr>
                 <w:rFonts w:ascii="Arial" w:hAnsi="Arial" w:cs="Arial"/>
               </w:rPr>
-              <w:t>Diagrama de Gantt</w:t>
-            </w:r>
-          </w:p>
-          <w:p>
-            <w:pPr>
-              <w:rPr>
-                <w:rFonts w:ascii="Arial" w:hAnsi="Arial" w:cs="Arial"/>
-              </w:rPr>
-            </w:pPr>
-            <w:r>
-              <w:rPr>
-                <w:rFonts w:ascii="Arial" w:hAnsi="Arial" w:cs="Arial"/>
-                <w:b/>
-                <w:color w:val="FFFFFF"/>
-              </w:rPr>
-              <w:t>Pendiente</w:t>
-            </w:r>
-          </w:p>
-        </w:tc>
-        <w:tc>
-          <w:tcPr>
-            <w:tcW w:w="4341" w:type="dxa"/>
-            <w:tcBorders>
-              <w:bottom w:val="single" w:sz="6" w:space="0" w:color="auto"/>
-            </w:tcBorders>
-          </w:tcPr>
+              <w:t>Avance en Documento de Requerimientos</w:t>
+            </w:r>
+            <w:r>
+              <w:rPr>
+                <w:rFonts w:ascii="Arial" w:hAnsi="Arial" w:cs="Arial"/>
+              </w:rPr>
+              <w:t xml:space="preserve"> </w:t>
+            </w:r>
+          </w:p>
           <w:p>
             <w:pPr>
               <w:pStyle w:val="Tabletext"/>
@@ -470,132 +403,20 @@
               <w:rPr>
                 <w:rFonts w:ascii="Arial" w:hAnsi="Arial" w:cs="Arial"/>
               </w:rPr>
-              <w:t>Planificación general del Proyecto</w:t>
+              <w:t>Costos en Factibilidad Económica</w:t>
             </w:r>
           </w:p>
           <w:p>
             <w:pPr>
               <w:pStyle w:val="Tabletext"/>
-              <w:numPr>
-                <w:ilvl w:val="1"/>
-                <w:numId w:val="1"/>
-              </w:numPr>
-              <w:jc w:val="both"/>
-              <w:rPr>
-                <w:rFonts w:ascii="Arial" w:hAnsi="Arial" w:cs="Arial"/>
-              </w:rPr>
-            </w:pPr>
-            <w:r>
-              <w:rPr>
-                <w:rFonts w:ascii="Arial" w:hAnsi="Arial" w:cs="Arial"/>
-              </w:rPr>
-              <w:t>Análisis de Factibilidad</w:t>
-            </w:r>
-          </w:p>
-          <w:p>
-            <w:pPr>
-              <w:pStyle w:val="Tabletext"/>
-              <w:numPr>
-                <w:ilvl w:val="1"/>
-                <w:numId w:val="1"/>
-              </w:numPr>
-              <w:jc w:val="both"/>
-              <w:rPr>
-                <w:rFonts w:ascii="Arial" w:hAnsi="Arial" w:cs="Arial"/>
-              </w:rPr>
-            </w:pPr>
-            <w:r>
-              <w:rPr>
-                <w:rFonts w:ascii="Arial" w:hAnsi="Arial" w:cs="Arial"/>
-              </w:rPr>
-              <w:t>Plan de Riesgos</w:t>
-            </w:r>
-          </w:p>
-          <w:p>
-            <w:pPr>
-              <w:pStyle w:val="Tabletext"/>
-              <w:numPr>
-                <w:ilvl w:val="1"/>
-                <w:numId w:val="1"/>
-              </w:numPr>
-              <w:jc w:val="both"/>
-              <w:rPr>
-                <w:rFonts w:ascii="Arial" w:hAnsi="Arial" w:cs="Arial"/>
-              </w:rPr>
-            </w:pPr>
-            <w:r>
-              <w:rPr>
-                <w:rFonts w:ascii="Arial" w:hAnsi="Arial" w:cs="Arial"/>
-              </w:rPr>
-              <w:t>WBS</w:t>
-            </w:r>
-          </w:p>
-          <w:p>
-            <w:pPr>
-              <w:pStyle w:val="Tabletext"/>
-              <w:numPr>
-                <w:ilvl w:val="1"/>
-                <w:numId w:val="1"/>
-              </w:numPr>
-              <w:jc w:val="both"/>
-              <w:rPr>
-                <w:rFonts w:ascii="Arial" w:hAnsi="Arial" w:cs="Arial"/>
-              </w:rPr>
-            </w:pPr>
-            <w:r>
-              <w:rPr>
-                <w:rFonts w:ascii="Arial" w:hAnsi="Arial" w:cs="Arial"/>
-              </w:rPr>
-              <w:t>Roles y Responsabilidades (NUEVA VERSION)</w:t>
-            </w:r>
-          </w:p>
-          <w:p>
-            <w:pPr>
-              <w:pStyle w:val="Tabletext"/>
-              <w:numPr>
-                <w:ilvl w:val="1"/>
-                <w:numId w:val="1"/>
-              </w:numPr>
-              <w:jc w:val="both"/>
-              <w:rPr>
-                <w:rFonts w:ascii="Arial" w:hAnsi="Arial" w:cs="Arial"/>
-              </w:rPr>
-            </w:pPr>
-            <w:r>
-              <w:rPr>
-                <w:rFonts w:ascii="Arial" w:hAnsi="Arial" w:cs="Arial"/>
-              </w:rPr>
-              <w:t>OEP</w:t>
-            </w:r>
-          </w:p>
-          <w:p>
-            <w:pPr>
-              <w:pStyle w:val="Tabletext"/>
-              <w:numPr>
-                <w:ilvl w:val="1"/>
-                <w:numId w:val="1"/>
-              </w:numPr>
-              <w:jc w:val="both"/>
-              <w:rPr>
-                <w:rFonts w:ascii="Arial" w:hAnsi="Arial" w:cs="Arial"/>
-              </w:rPr>
-            </w:pPr>
-            <w:r>
-              <w:rPr>
-                <w:rFonts w:ascii="Arial" w:hAnsi="Arial" w:cs="Arial"/>
-              </w:rPr>
-              <w:t>Plan de Comunicaciones</w:t>
-            </w:r>
+              <w:rPr>
+                <w:rFonts w:ascii="Arial" w:hAnsi="Arial" w:cs="Arial"/>
+              </w:rPr>
+            </w:pPr>
           </w:p>
         </w:tc>
       </w:tr>
       <w:tr>
-        <w:tblPrEx>
-          <w:tblCellMar>
-            <w:top w:w="0" w:type="dxa"/>
-            <w:bottom w:w="0" w:type="dxa"/>
-          </w:tblCellMar>
-        </w:tblPrEx>
         <w:trPr>
           <w:cantSplit/>
           <w:trHeight w:val="20"/>
@@ -634,18 +455,12 @@
                 <w:color w:val="FFFFFF"/>
                 <w:lang w:val="es-MX"/>
               </w:rPr>
-              <w:t>En Proceso</w:t>
+              <w:t>Pendiente</w:t>
             </w:r>
           </w:p>
         </w:tc>
       </w:tr>
       <w:tr>
-        <w:tblPrEx>
-          <w:tblCellMar>
-            <w:top w:w="0" w:type="dxa"/>
-            <w:bottom w:w="0" w:type="dxa"/>
-          </w:tblCellMar>
-        </w:tblPrEx>
         <w:trPr>
           <w:cantSplit/>
           <w:trHeight w:val="20"/>
@@ -666,9 +481,6 @@
         <w:tc>
           <w:tcPr>
             <w:tcW w:w="4341" w:type="dxa"/>
-            <w:tcBorders>
-              <w:bottom w:val="single" w:sz="6" w:space="0" w:color="auto"/>
-            </w:tcBorders>
           </w:tcPr>
           <w:p>
             <w:pPr>
@@ -686,136 +498,10 @@
               <w:rPr>
                 <w:rFonts w:ascii="Arial" w:hAnsi="Arial" w:cs="Arial"/>
               </w:rPr>
-              <w:t>Avance en Documento de Requerimientos</w:t>
-            </w:r>
-          </w:p>
-          <w:p>
-            <w:pPr>
-              <w:pStyle w:val="Tabletext"/>
-              <w:numPr>
-                <w:ilvl w:val="0"/>
-                <w:numId w:val="1"/>
-              </w:numPr>
-              <w:jc w:val="both"/>
-              <w:rPr>
-                <w:rFonts w:ascii="Arial" w:hAnsi="Arial" w:cs="Arial"/>
-              </w:rPr>
-            </w:pPr>
-            <w:r>
-              <w:rPr>
-                <w:rFonts w:ascii="Arial" w:hAnsi="Arial" w:cs="Arial"/>
-              </w:rPr>
-              <w:t>Costos en Factibilidad Económica</w:t>
+              <w:t>Seguimiento en etapa de Ejecución</w:t>
             </w:r>
             <w:bookmarkStart w:id="0" w:name="_GoBack"/>
             <w:bookmarkEnd w:id="0"/>
-          </w:p>
-          <w:p>
-            <w:pPr>
-              <w:pStyle w:val="Tabletext"/>
-              <w:rPr>
-                <w:rFonts w:ascii="Arial" w:hAnsi="Arial" w:cs="Arial"/>
-              </w:rPr>
-            </w:pPr>
-          </w:p>
-        </w:tc>
-      </w:tr>
-      <w:tr>
-        <w:tblPrEx>
-          <w:tblCellMar>
-            <w:top w:w="0" w:type="dxa"/>
-            <w:bottom w:w="0" w:type="dxa"/>
-          </w:tblCellMar>
-        </w:tblPrEx>
-        <w:trPr>
-          <w:cantSplit/>
-          <w:trHeight w:val="20"/>
-        </w:trPr>
-        <w:tc>
-          <w:tcPr>
-            <w:tcW w:w="4448" w:type="dxa"/>
-            <w:vMerge/>
-          </w:tcPr>
-          <w:p>
-            <w:pPr>
-              <w:rPr>
-                <w:color w:val="C0C0C0"/>
-              </w:rPr>
-            </w:pPr>
-          </w:p>
-        </w:tc>
-        <w:tc>
-          <w:tcPr>
-            <w:tcW w:w="4341" w:type="dxa"/>
-            <w:shd w:val="clear" w:color="auto" w:fill="A6A6A6"/>
-          </w:tcPr>
-          <w:p>
-            <w:pPr>
-              <w:spacing w:before="40" w:after="40" w:line="288" w:lineRule="auto"/>
-              <w:jc w:val="center"/>
-              <w:rPr>
-                <w:rFonts w:ascii="Verdana" w:hAnsi="Verdana"/>
-                <w:color w:val="FFFFFF"/>
-                <w:lang w:val="es-MX"/>
-              </w:rPr>
-            </w:pPr>
-            <w:r>
-              <w:rPr>
-                <w:rFonts w:ascii="Verdana" w:hAnsi="Verdana"/>
-                <w:color w:val="FFFFFF"/>
-                <w:lang w:val="es-MX"/>
-              </w:rPr>
-              <w:t>Pendiente</w:t>
-            </w:r>
-          </w:p>
-        </w:tc>
-      </w:tr>
-      <w:tr>
-        <w:tblPrEx>
-          <w:tblCellMar>
-            <w:top w:w="0" w:type="dxa"/>
-            <w:bottom w:w="0" w:type="dxa"/>
-          </w:tblCellMar>
-        </w:tblPrEx>
-        <w:trPr>
-          <w:cantSplit/>
-          <w:trHeight w:val="20"/>
-        </w:trPr>
-        <w:tc>
-          <w:tcPr>
-            <w:tcW w:w="4448" w:type="dxa"/>
-            <w:vMerge/>
-          </w:tcPr>
-          <w:p>
-            <w:pPr>
-              <w:rPr>
-                <w:color w:val="C0C0C0"/>
-              </w:rPr>
-            </w:pPr>
-          </w:p>
-        </w:tc>
-        <w:tc>
-          <w:tcPr>
-            <w:tcW w:w="4341" w:type="dxa"/>
-          </w:tcPr>
-          <w:p>
-            <w:pPr>
-              <w:pStyle w:val="Tabletext"/>
-              <w:numPr>
-                <w:ilvl w:val="0"/>
-                <w:numId w:val="1"/>
-              </w:numPr>
-              <w:jc w:val="both"/>
-              <w:rPr>
-                <w:rFonts w:ascii="Arial" w:hAnsi="Arial" w:cs="Arial"/>
-              </w:rPr>
-            </w:pPr>
-            <w:r>
-              <w:rPr>
-                <w:rFonts w:ascii="Arial" w:hAnsi="Arial" w:cs="Arial"/>
-              </w:rPr>
-              <w:t>Comienzo con etapa de ejecución</w:t>
-            </w:r>
           </w:p>
           <w:p>
             <w:pPr>
@@ -910,12 +596,6 @@
         <w:gridCol w:w="4395"/>
       </w:tblGrid>
       <w:tr>
-        <w:tblPrEx>
-          <w:tblCellMar>
-            <w:top w:w="0" w:type="dxa"/>
-            <w:bottom w:w="0" w:type="dxa"/>
-          </w:tblCellMar>
-        </w:tblPrEx>
         <w:trPr>
           <w:trHeight w:val="20"/>
         </w:trPr>
@@ -971,12 +651,6 @@
         </w:tc>
       </w:tr>
       <w:tr>
-        <w:tblPrEx>
-          <w:tblCellMar>
-            <w:top w:w="0" w:type="dxa"/>
-            <w:bottom w:w="0" w:type="dxa"/>
-          </w:tblCellMar>
-        </w:tblPrEx>
         <w:trPr>
           <w:trHeight w:val="20"/>
         </w:trPr>
@@ -1214,8 +888,13 @@
               <w:ind w:left="175"/>
             </w:pPr>
             <w:r>
-              <w:t>Brian Krochik</w:t>
-            </w:r>
+              <w:t xml:space="preserve">Brian </w:t>
+            </w:r>
+            <w:proofErr w:type="spellStart"/>
+            <w:r>
+              <w:t>Krochik</w:t>
+            </w:r>
+            <w:proofErr w:type="spellEnd"/>
           </w:p>
         </w:tc>
         <w:tc>
@@ -1461,8 +1140,19 @@
           <w:szCs w:val="24"/>
           <w:lang w:val="es-AR"/>
         </w:rPr>
-        <w:t>: Lic. Carlos Tomassino</w:t>
+        <w:t xml:space="preserve">: Lic. Carlos </w:t>
       </w:r>
+      <w:proofErr w:type="spellStart"/>
+      <w:r>
+        <w:rPr>
+          <w:rFonts w:ascii="Arial" w:hAnsi="Arial" w:cs="Arial"/>
+          <w:sz w:val="24"/>
+          <w:szCs w:val="24"/>
+          <w:lang w:val="es-AR"/>
+        </w:rPr>
+        <w:t>Tomassino</w:t>
+      </w:r>
+      <w:proofErr w:type="spellEnd"/>
     </w:p>
     <w:p>
       <w:pPr>
@@ -1499,7 +1189,27 @@
           <w:szCs w:val="24"/>
           <w:lang w:val="es-AR"/>
         </w:rPr>
-        <w:t xml:space="preserve">Lic. Roberto Eribe </w:t>
+        <w:t xml:space="preserve">Lic. Roberto </w:t>
+      </w:r>
+      <w:proofErr w:type="spellStart"/>
+      <w:r>
+        <w:rPr>
+          <w:rFonts w:ascii="Arial" w:hAnsi="Arial" w:cs="Arial"/>
+          <w:sz w:val="24"/>
+          <w:szCs w:val="24"/>
+          <w:lang w:val="es-AR"/>
+        </w:rPr>
+        <w:t>Eribe</w:t>
+      </w:r>
+      <w:proofErr w:type="spellEnd"/>
+      <w:r>
+        <w:rPr>
+          <w:rFonts w:ascii="Arial" w:hAnsi="Arial" w:cs="Arial"/>
+          <w:sz w:val="24"/>
+          <w:szCs w:val="24"/>
+          <w:lang w:val="es-AR"/>
+        </w:rPr>
+        <w:t xml:space="preserve"> </w:t>
       </w:r>
       <w:r>
         <w:rPr>
@@ -1536,8 +1246,18 @@
           <w:sz w:val="24"/>
           <w:szCs w:val="24"/>
         </w:rPr>
-        <w:t>: Ing. Mariano Bucher</w:t>
+        <w:t xml:space="preserve">: Ing. Mariano </w:t>
       </w:r>
+      <w:proofErr w:type="spellStart"/>
+      <w:r>
+        <w:rPr>
+          <w:rFonts w:ascii="Arial" w:hAnsi="Arial" w:cs="Arial"/>
+          <w:sz w:val="24"/>
+          <w:szCs w:val="24"/>
+        </w:rPr>
+        <w:t>Bucher</w:t>
+      </w:r>
+      <w:proofErr w:type="spellEnd"/>
     </w:p>
     <w:p>
       <w:pPr>
@@ -1550,6 +1270,7 @@
           <w:lang w:val="es-AR"/>
         </w:rPr>
       </w:pPr>
+      <w:proofErr w:type="spellStart"/>
       <w:r>
         <w:rPr>
           <w:rFonts w:ascii="Arial" w:hAnsi="Arial" w:cs="Arial"/>
@@ -1558,7 +1279,18 @@
           <w:szCs w:val="24"/>
           <w:lang w:val="es-AR"/>
         </w:rPr>
-        <w:t xml:space="preserve">Controller: </w:t>
+        <w:t>Controller</w:t>
+      </w:r>
+      <w:proofErr w:type="spellEnd"/>
+      <w:r>
+        <w:rPr>
+          <w:rFonts w:ascii="Arial" w:hAnsi="Arial" w:cs="Arial"/>
+          <w:b/>
+          <w:sz w:val="24"/>
+          <w:szCs w:val="24"/>
+          <w:lang w:val="es-AR"/>
+        </w:rPr>
+        <w:t xml:space="preserve">: </w:t>
       </w:r>
       <w:r>
         <w:rPr>
@@ -1757,12 +1489,6 @@
       <w:gridCol w:w="1811"/>
     </w:tblGrid>
     <w:tr>
-      <w:tblPrEx>
-        <w:tblCellMar>
-          <w:top w:w="0" w:type="dxa"/>
-          <w:bottom w:w="0" w:type="dxa"/>
-        </w:tblCellMar>
-      </w:tblPrEx>
       <w:trPr>
         <w:cantSplit/>
         <w:trHeight w:val="345"/>
@@ -1809,7 +1535,7 @@
               <v:shape id="_x0000_s2049" type="#_x0000_t75" style="position:absolute;left:0;text-align:left;margin-left:0;margin-top:7.6pt;width:104.15pt;height:36pt;z-index:251659264;visibility:visible;mso-wrap-edited:f">
                 <v:imagedata r:id="rId1" o:title="" cropright="11546f"/>
               </v:shape>
-              <o:OLEObject Type="Embed" ProgID="Word.Picture.8" ShapeID="_x0000_s2049" DrawAspect="Content" ObjectID="_1429541526" r:id="rId2"/>
+              <o:OLEObject Type="Embed" ProgID="Word.Picture.8" ShapeID="_x0000_s2049" DrawAspect="Content" ObjectID="_1430549585" r:id="rId2"/>
             </w:object>
           </w:r>
         </w:p>
@@ -1835,7 +1561,25 @@
               <w:b/>
               <w:lang w:val="es-AR"/>
             </w:rPr>
-            <w:t>Business Rules Engine Online</w:t>
+            <w:t xml:space="preserve">Business Rules </w:t>
+          </w:r>
+          <w:proofErr w:type="spellStart"/>
+          <w:r>
+            <w:rPr>
+              <w:rFonts w:ascii="Univers (W1)" w:hAnsi="Univers (W1)"/>
+              <w:b/>
+              <w:lang w:val="es-AR"/>
+            </w:rPr>
+            <w:t>Engine</w:t>
+          </w:r>
+          <w:proofErr w:type="spellEnd"/>
+          <w:r>
+            <w:rPr>
+              <w:rFonts w:ascii="Univers (W1)" w:hAnsi="Univers (W1)"/>
+              <w:b/>
+              <w:lang w:val="es-AR"/>
+            </w:rPr>
+            <w:t xml:space="preserve"> Online</w:t>
           </w:r>
         </w:p>
       </w:tc>
@@ -1862,19 +1606,13 @@
               <v:shape id="_x0000_i1025" type="#_x0000_t75" style="width:67.5pt;height:60pt" o:ole="">
                 <v:imagedata r:id="rId3" o:title=""/>
               </v:shape>
-              <o:OLEObject Type="Embed" ProgID="PBrush" ShapeID="_x0000_i1025" DrawAspect="Content" ObjectID="_1429541525" r:id="rId4"/>
+              <o:OLEObject Type="Embed" ProgID="PBrush" ShapeID="_x0000_i1025" DrawAspect="Content" ObjectID="_1430549584" r:id="rId4"/>
             </w:object>
           </w:r>
         </w:p>
       </w:tc>
     </w:tr>
     <w:tr>
-      <w:tblPrEx>
-        <w:tblCellMar>
-          <w:top w:w="0" w:type="dxa"/>
-          <w:bottom w:w="0" w:type="dxa"/>
-        </w:tblCellMar>
-      </w:tblPrEx>
       <w:trPr>
         <w:cantSplit/>
         <w:trHeight w:val="345"/>
@@ -1914,23 +1652,7 @@
               <w:b/>
               <w:lang w:val="en-US"/>
             </w:rPr>
-            <w:t xml:space="preserve">INFORME DE AVANCE – </w:t>
-          </w:r>
-          <w:r>
-            <w:rPr>
-              <w:rFonts w:ascii="Univers (W1)" w:hAnsi="Univers (W1)"/>
-              <w:b/>
-              <w:lang w:val="en-US"/>
-            </w:rPr>
-            <w:t>Business Rules Engine</w:t>
-          </w:r>
-          <w:r>
-            <w:rPr>
-              <w:rFonts w:ascii="Univers (W1)" w:hAnsi="Univers (W1)"/>
-              <w:b/>
-              <w:lang w:val="en-US"/>
-            </w:rPr>
-            <w:t xml:space="preserve"> Online</w:t>
+            <w:t>INFORME DE AVANCE – Business Rules Engine Online</w:t>
           </w:r>
         </w:p>
       </w:tc>
@@ -1950,12 +1672,6 @@
       </w:tc>
     </w:tr>
     <w:tr>
-      <w:tblPrEx>
-        <w:tblCellMar>
-          <w:top w:w="0" w:type="dxa"/>
-          <w:bottom w:w="0" w:type="dxa"/>
-        </w:tblCellMar>
-      </w:tblPrEx>
       <w:trPr>
         <w:cantSplit/>
         <w:trHeight w:val="270"/>
@@ -1992,7 +1708,7 @@
               <w:rFonts w:ascii="Univers (W1)" w:hAnsi="Univers (W1)"/>
               <w:b/>
             </w:rPr>
-            <w:t>4</w:t>
+            <w:t>5</w:t>
           </w:r>
         </w:p>
       </w:tc>
@@ -2014,21 +1730,21 @@
               <w:rFonts w:ascii="Univers (W1)" w:hAnsi="Univers (W1)"/>
               <w:b/>
             </w:rPr>
-            <w:t>8/5</w:t>
+            <w:t>15</w:t>
           </w:r>
           <w:r>
             <w:rPr>
               <w:rFonts w:ascii="Univers (W1)" w:hAnsi="Univers (W1)"/>
               <w:b/>
             </w:rPr>
-            <w:t>/20</w:t>
+            <w:t>/5</w:t>
           </w:r>
           <w:r>
             <w:rPr>
               <w:rFonts w:ascii="Univers (W1)" w:hAnsi="Univers (W1)"/>
               <w:b/>
             </w:rPr>
-            <w:t>13</w:t>
+            <w:t>/2013</w:t>
           </w:r>
         </w:p>
       </w:tc>

</xml_diff>